<commit_message>
Final modifications on the sprint 1 document
</commit_message>
<xml_diff>
--- a/Sprint 1/team_g-soen341project2022.docx
+++ b/Sprint 1/team_g-soen341project2022.docx
@@ -309,6 +309,15 @@
           <w:sz w:val="24"/>
           <w:szCs w:val="24"/>
         </w:rPr>
+        <w:t>40177298</w:t>
+      </w:r>
+      <w:r>
+        <w:rPr>
+          <w:b/>
+          <w:bCs/>
+          <w:sz w:val="24"/>
+          <w:szCs w:val="24"/>
+        </w:rPr>
         <w:br/>
         <w:t xml:space="preserve">Daniel Soldera - </w:t>
       </w:r>
@@ -425,7 +434,44 @@
           <w:szCs w:val="24"/>
         </w:rPr>
         <w:br/>
-        <w:t>January 202</w:t>
+        <w:t>January</w:t>
+      </w:r>
+      <w:r>
+        <w:rPr>
+          <w:b/>
+          <w:bCs/>
+          <w:sz w:val="24"/>
+          <w:szCs w:val="24"/>
+        </w:rPr>
+        <w:t xml:space="preserve"> 30</w:t>
+      </w:r>
+      <w:r>
+        <w:rPr>
+          <w:b/>
+          <w:bCs/>
+          <w:sz w:val="24"/>
+          <w:szCs w:val="24"/>
+          <w:vertAlign w:val="superscript"/>
+        </w:rPr>
+        <w:t>th</w:t>
+      </w:r>
+      <w:r>
+        <w:rPr>
+          <w:b/>
+          <w:bCs/>
+          <w:sz w:val="24"/>
+          <w:szCs w:val="24"/>
+        </w:rPr>
+        <w:t>,</w:t>
+      </w:r>
+      <w:r>
+        <w:rPr>
+          <w:b/>
+          <w:bCs/>
+          <w:sz w:val="24"/>
+          <w:szCs w:val="24"/>
+        </w:rPr>
+        <w:t xml:space="preserve"> 202</w:t>
       </w:r>
       <w:r>
         <w:rPr>
@@ -525,21 +571,7 @@
           <w:b/>
           <w:bCs/>
         </w:rPr>
-        <w:t xml:space="preserve">Core </w:t>
-      </w:r>
-      <w:r>
-        <w:rPr>
-          <w:b/>
-          <w:bCs/>
-        </w:rPr>
-        <w:t>Feature:</w:t>
-      </w:r>
-      <w:r>
-        <w:rPr>
-          <w:b/>
-          <w:bCs/>
-        </w:rPr>
-        <w:t xml:space="preserve"> Profile System</w:t>
+        <w:t>Core Feature: Profile System</w:t>
       </w:r>
     </w:p>
     <w:p>
@@ -553,159 +585,111 @@
         </w:rPr>
       </w:pPr>
       <w:r>
-        <w:rPr>
-          <w:rFonts w:cstheme="minorHAnsi"/>
-          <w:color w:val="24292F"/>
-        </w:rPr>
-        <w:t>When the user wants to create a new profile, the site asks if this is a ‘personal’ or ‘business’ account. The user is then taken to a new page and fills in their full name, location information and payment information. For ‘business’, all the previous information is required, as well as seller location. Once either form is completed, the user is registered and given a confirmation message, but 'business' accounts require additional confirmation to be verified. With their profile, the user skips needing to input any address or financial information when buying or selling a product through the site. The profile also has a Wishlist feature, meaning any product could be added to or removed from the list and the user is notified through email when one or more items on the list go on sale, are no longer out of stock, or are removed from the site.</w:t>
-      </w:r>
-    </w:p>
-    <w:p>
-      <w:pPr>
-        <w:pStyle w:val="Heading3"/>
-        <w:rPr>
-          <w:sz w:val="26"/>
-          <w:szCs w:val="26"/>
-        </w:rPr>
-      </w:pPr>
-      <w:r>
-        <w:rPr>
-          <w:sz w:val="26"/>
-          <w:szCs w:val="26"/>
-        </w:rPr>
-        <w:t>User Story 2</w:t>
-      </w:r>
-    </w:p>
-    <w:p>
-      <w:pPr>
-        <w:jc w:val="both"/>
-        <w:rPr>
-          <w:b/>
-          <w:bCs/>
-        </w:rPr>
-      </w:pPr>
-      <w:r>
-        <w:rPr>
-          <w:b/>
-          <w:bCs/>
-        </w:rPr>
-        <w:t xml:space="preserve">Core Feature: </w:t>
-      </w:r>
-      <w:r>
-        <w:rPr>
-          <w:b/>
-          <w:bCs/>
-        </w:rPr>
-        <w:t>Shopping Cart System</w:t>
-      </w:r>
-    </w:p>
-    <w:p>
-      <w:pPr>
-        <w:jc w:val="both"/>
         <w:rPr>
           <w:rFonts w:cstheme="minorHAnsi"/>
           <w:color w:val="24292F"/>
           <w:shd w:val="clear" w:color="auto" w:fill="FFFFFF"/>
         </w:rPr>
-      </w:pPr>
-      <w:r>
+        <w:t>When the user wants to create a new profile, the site asks if this is a ‘personal’ or ‘business’ account. The user is then taken to a new page and fills in their full name, location information and payment information. For ‘business’, all the previous information is required, as well as seller location and a bank account to deposit sales revenue. Once either form is completed, the user is registered and given a confirmation message. With their profile, the user skips needing to input any address or financial information when buying or selling a product through the site.</w:t>
+      </w:r>
+    </w:p>
+    <w:p>
+      <w:pPr>
+        <w:pStyle w:val="Heading3"/>
+        <w:rPr>
+          <w:sz w:val="26"/>
+          <w:szCs w:val="26"/>
+        </w:rPr>
+      </w:pPr>
+      <w:r>
+        <w:rPr>
+          <w:sz w:val="26"/>
+          <w:szCs w:val="26"/>
+        </w:rPr>
+        <w:t>User Story 2</w:t>
+      </w:r>
+    </w:p>
+    <w:p>
+      <w:pPr>
+        <w:jc w:val="both"/>
+        <w:rPr>
+          <w:b/>
+          <w:bCs/>
+        </w:rPr>
+      </w:pPr>
+      <w:r>
+        <w:rPr>
+          <w:b/>
+          <w:bCs/>
+        </w:rPr>
+        <w:t xml:space="preserve">Core Feature: </w:t>
+      </w:r>
+      <w:r>
+        <w:rPr>
+          <w:b/>
+          <w:bCs/>
+        </w:rPr>
+        <w:t>Shopping Cart System</w:t>
+      </w:r>
+    </w:p>
+    <w:p>
+      <w:pPr>
+        <w:jc w:val="both"/>
         <w:rPr>
           <w:rFonts w:cstheme="minorHAnsi"/>
           <w:color w:val="24292F"/>
           <w:shd w:val="clear" w:color="auto" w:fill="FFFFFF"/>
         </w:rPr>
-        <w:t>The shopping cart will show the products that are currently in the user's cart with the option to remove or modify the amount for each product, and a preview of the final checkout price.</w:t>
-      </w:r>
-    </w:p>
-    <w:p>
-      <w:pPr>
-        <w:pStyle w:val="Heading3"/>
-        <w:rPr>
-          <w:sz w:val="26"/>
-          <w:szCs w:val="26"/>
-        </w:rPr>
-      </w:pPr>
-      <w:r>
-        <w:rPr>
-          <w:sz w:val="26"/>
-          <w:szCs w:val="26"/>
-        </w:rPr>
-        <w:t>User Story 3</w:t>
-      </w:r>
-    </w:p>
-    <w:p>
-      <w:pPr>
-        <w:jc w:val="both"/>
-        <w:rPr>
-          <w:b/>
-          <w:bCs/>
-        </w:rPr>
-      </w:pPr>
-      <w:r>
-        <w:rPr>
-          <w:b/>
-          <w:bCs/>
-        </w:rPr>
-        <w:t>Core Feature: Admin Privileges System</w:t>
-      </w:r>
-    </w:p>
-    <w:p>
-      <w:pPr>
-        <w:jc w:val="both"/>
+      </w:pPr>
+      <w:r>
         <w:rPr>
           <w:rFonts w:cstheme="minorHAnsi"/>
           <w:color w:val="24292F"/>
           <w:shd w:val="clear" w:color="auto" w:fill="FFFFFF"/>
         </w:rPr>
-      </w:pPr>
-      <w:r>
+        <w:t>The shopping cart will show the products that are currently in the user's cart with the option to remove or modify the amount for each product, and a preview of the final checkout price.</w:t>
+      </w:r>
+    </w:p>
+    <w:p>
+      <w:pPr>
+        <w:pStyle w:val="Heading3"/>
+        <w:rPr>
+          <w:sz w:val="26"/>
+          <w:szCs w:val="26"/>
+        </w:rPr>
+      </w:pPr>
+      <w:r>
+        <w:rPr>
+          <w:sz w:val="26"/>
+          <w:szCs w:val="26"/>
+        </w:rPr>
+        <w:t>User Story 3</w:t>
+      </w:r>
+    </w:p>
+    <w:p>
+      <w:pPr>
+        <w:jc w:val="both"/>
+        <w:rPr>
+          <w:b/>
+          <w:bCs/>
+        </w:rPr>
+      </w:pPr>
+      <w:r>
+        <w:rPr>
+          <w:b/>
+          <w:bCs/>
+        </w:rPr>
+        <w:t>Core Feature: Admin Privileges System</w:t>
+      </w:r>
+    </w:p>
+    <w:p>
+      <w:pPr>
+        <w:jc w:val="both"/>
         <w:rPr>
           <w:rFonts w:cstheme="minorHAnsi"/>
           <w:color w:val="24292F"/>
           <w:shd w:val="clear" w:color="auto" w:fill="FFFFFF"/>
         </w:rPr>
-        <w:t>Administrators of the website have more permissions and more access than regular users. By logging in with the correct credentials, an end user may access the administrative page. There, they would be able to see the list of users with their information as well as their transaction history. An administrator also has access to the complaints page, where customers can voice their opinions on certain matters or situations. The admin could respond or ignore these complaints. Logging out of the admin session takes the end user back to the main page of the website.</w:t>
-      </w:r>
-    </w:p>
-    <w:p>
-      <w:pPr>
-        <w:pStyle w:val="Heading3"/>
-        <w:rPr>
-          <w:sz w:val="26"/>
-          <w:szCs w:val="26"/>
-        </w:rPr>
-      </w:pPr>
-      <w:r>
-        <w:rPr>
-          <w:sz w:val="26"/>
-          <w:szCs w:val="26"/>
-        </w:rPr>
-        <w:t>User Story 4</w:t>
-      </w:r>
-    </w:p>
-    <w:p>
-      <w:pPr>
-        <w:jc w:val="both"/>
-        <w:rPr>
-          <w:b/>
-          <w:bCs/>
-        </w:rPr>
-      </w:pPr>
-      <w:r>
-        <w:rPr>
-          <w:b/>
-          <w:bCs/>
-        </w:rPr>
-        <w:t>Core Feature: Payment System</w:t>
-      </w:r>
-    </w:p>
-    <w:p>
-      <w:pPr>
-        <w:jc w:val="both"/>
-        <w:rPr>
-          <w:b/>
-          <w:bCs/>
-        </w:rPr>
       </w:pPr>
       <w:r>
         <w:rPr>
@@ -713,39 +697,56 @@
           <w:color w:val="24292F"/>
           <w:shd w:val="clear" w:color="auto" w:fill="FFFFFF"/>
         </w:rPr>
-        <w:t xml:space="preserve">The checkout displays the list of items in the cart. The payment system requires information from the user's profile such as full name, shipping address, email address and billing information (debit or credit). At checkout, these fields will be </w:t>
-      </w:r>
+        <w:t>Administrators of the website have more permissions and more access than regular users. By logging in with the correct credentials, an end user may access the administrative page. There, they would be able to see the list of users with their information as well as their transaction history. An administrator also has access to the complaints page, where customers can voice their opinions on certain matters or situations. The admin could respond or ignore these complaints. Logging out of the admin session takes the end user back to the main page of the website.</w:t>
+      </w:r>
+    </w:p>
+    <w:p>
+      <w:pPr>
+        <w:pStyle w:val="Heading3"/>
+        <w:rPr>
+          <w:sz w:val="26"/>
+          <w:szCs w:val="26"/>
+        </w:rPr>
+      </w:pPr>
+      <w:r>
+        <w:rPr>
+          <w:sz w:val="26"/>
+          <w:szCs w:val="26"/>
+        </w:rPr>
+        <w:t>User Story 4</w:t>
+      </w:r>
+    </w:p>
+    <w:p>
+      <w:pPr>
+        <w:jc w:val="both"/>
+        <w:rPr>
+          <w:b/>
+          <w:bCs/>
+        </w:rPr>
+      </w:pPr>
+      <w:r>
+        <w:rPr>
+          <w:b/>
+          <w:bCs/>
+        </w:rPr>
+        <w:t>Core Feature: Payment System</w:t>
+      </w:r>
+    </w:p>
+    <w:p>
+      <w:pPr>
+        <w:jc w:val="both"/>
+        <w:rPr>
+          <w:b/>
+          <w:bCs/>
+        </w:rPr>
+      </w:pPr>
       <w:r>
         <w:rPr>
           <w:rFonts w:cstheme="minorHAnsi"/>
           <w:color w:val="24292F"/>
           <w:shd w:val="clear" w:color="auto" w:fill="FFFFFF"/>
         </w:rPr>
-        <w:t>auto filled</w:t>
-      </w:r>
-      <w:r>
-        <w:rPr>
-          <w:rFonts w:cstheme="minorHAnsi"/>
-          <w:color w:val="24292F"/>
-          <w:shd w:val="clear" w:color="auto" w:fill="FFFFFF"/>
-        </w:rPr>
-        <w:t xml:space="preserve"> with the information from the user's profile. The users will have the option to modify the fields if desired. The final checkout price is displayed for users to see along with some information about customer services. After fulfilling the transaction, the bill along with additional customer service information (</w:t>
-      </w:r>
-      <w:r>
-        <w:rPr>
-          <w:rFonts w:cstheme="minorHAnsi"/>
-          <w:color w:val="24292F"/>
-          <w:shd w:val="clear" w:color="auto" w:fill="FFFFFF"/>
-        </w:rPr>
-        <w:t>e.g.</w:t>
-      </w:r>
-      <w:r>
-        <w:rPr>
-          <w:rFonts w:cstheme="minorHAnsi"/>
-          <w:color w:val="24292F"/>
-          <w:shd w:val="clear" w:color="auto" w:fill="FFFFFF"/>
-        </w:rPr>
-        <w:t xml:space="preserve"> shipment information) is sent by email to the user.</w:t>
+        <w:t>The checkout displays the list of items in the cart. The payment system requires information from the user's profile such as full name, shipping address, email address and billing information (debit or credit). At checkout, these fields will be auto filled with the information from the user's profile. The users will have the option to modify the fields if desired. The final checkout price is displayed for users to see along with some information about customer services. After fulfilling the transaction, the bill along with additional customer service information (e.g. shipment information) is sent by email to the user.</w:t>
       </w:r>
     </w:p>
     <w:p>
@@ -757,15 +758,7 @@
         </w:rPr>
       </w:pPr>
     </w:p>
-    <w:p>
-      <w:pPr>
-        <w:pStyle w:val="Heading2"/>
-        <w:rPr>
-          <w:sz w:val="28"/>
-          <w:szCs w:val="28"/>
-        </w:rPr>
-      </w:pPr>
-    </w:p>
+    <w:p/>
     <w:p>
       <w:pPr>
         <w:pStyle w:val="Heading2"/>
@@ -817,6 +810,7 @@
         <w:jc w:val="both"/>
       </w:pPr>
       <w:r>
+        <w:lastRenderedPageBreak/>
         <w:t>Tasks done in Sprint 1: F</w:t>
       </w:r>
       <w:r>
@@ -1107,10 +1101,7 @@
         <w:pStyle w:val="ListParagraph"/>
       </w:pPr>
       <w:r>
-        <w:t xml:space="preserve">Role: </w:t>
-      </w:r>
-      <w:r>
-        <w:t>Frontend Develop</w:t>
+        <w:t>Role: Frontend Develop</w:t>
       </w:r>
       <w:r>
         <w:t>ment and</w:t>

</xml_diff>